<commit_message>
Added Http folder with Header.cs, HeaderCollection.cs, Request.cs and Response.cs classes
</commit_message>
<xml_diff>
--- a/C#WebBasics/Exercises/01.Web-Server-HTTP-Protocol-Exercises.docx
+++ b/C#WebBasics/Exercises/01.Web-Server-HTTP-Protocol-Exercises.docx
@@ -2363,7 +2363,7 @@
                       <a:tailEnd type="none" w="med" len="med"/>
                       <a:extLst>
                         <a:ext uri="{C807C97D-BFC1-408E-A445-0C87EB9F89A2}">
-                          <ask:lineSketchStyleProps xmlns:ask="http://schemas.microsoft.com/office/drawing/2018/sketchyshapes" xmlns:w16se="http://schemas.microsoft.com/office/word/2015/wordml/symex" xmlns:w16sdtdh="http://schemas.microsoft.com/office/word/2020/wordml/sdtdatahash" xmlns:w16="http://schemas.microsoft.com/office/word/2018/wordml" xmlns:w16cid="http://schemas.microsoft.com/office/word/2016/wordml/cid" xmlns:w16cex="http://schemas.microsoft.com/office/word/2018/wordml/cex" xmlns:w="http://schemas.openxmlformats.org/wordprocessingml/2006/main" xmlns:w10="urn:schemas-microsoft-com:office:word" xmlns:v="urn:schemas-microsoft-com:vml" xmlns:o="urn:schemas-microsoft-com:office:office" xmlns:am3d="http://schemas.microsoft.com/office/drawing/2017/model3d" xmlns:aink="http://schemas.microsoft.com/office/drawing/2016/ink" xmlns:cx8="http://schemas.microsoft.com/office/drawing/2016/5/14/chartex" xmlns:cx7="http://schemas.microsoft.com/office/drawing/2016/5/13/chartex" xmlns:cx6="http://schemas.microsoft.com/office/drawing/2016/5/12/chartex" xmlns:cx5="http://schemas.microsoft.com/office/drawing/2016/5/11/chartex" xmlns:cx4="http://schemas.microsoft.com/office/drawing/2016/5/10/chartex" xmlns:cx3="http://schemas.microsoft.com/office/drawing/2016/5/9/chartex" xmlns:cx2="http://schemas.microsoft.com/office/drawing/2015/10/21/chartex" xmlns:cx1="http://schemas.microsoft.com/office/drawing/2015/9/8/chartex" xmlns:cx="http://schemas.microsoft.com/office/drawing/2014/chartex" xmlns="" sd="0">
+                          <ask:lineSketchStyleProps xmlns="" xmlns:cx="http://schemas.microsoft.com/office/drawing/2014/chartex" xmlns:cx1="http://schemas.microsoft.com/office/drawing/2015/9/8/chartex" xmlns:cx2="http://schemas.microsoft.com/office/drawing/2015/10/21/chartex" xmlns:cx3="http://schemas.microsoft.com/office/drawing/2016/5/9/chartex" xmlns:cx4="http://schemas.microsoft.com/office/drawing/2016/5/10/chartex" xmlns:cx5="http://schemas.microsoft.com/office/drawing/2016/5/11/chartex" xmlns:cx6="http://schemas.microsoft.com/office/drawing/2016/5/12/chartex" xmlns:cx7="http://schemas.microsoft.com/office/drawing/2016/5/13/chartex" xmlns:cx8="http://schemas.microsoft.com/office/drawing/2016/5/14/chartex" xmlns:aink="http://schemas.microsoft.com/office/drawing/2016/ink" xmlns:am3d="http://schemas.microsoft.com/office/drawing/2017/model3d" xmlns:o="urn:schemas-microsoft-com:office:office" xmlns:v="urn:schemas-microsoft-com:vml" xmlns:w10="urn:schemas-microsoft-com:office:word" xmlns:w="http://schemas.openxmlformats.org/wordprocessingml/2006/main" xmlns:w16cex="http://schemas.microsoft.com/office/word/2018/wordml/cex" xmlns:w16cid="http://schemas.microsoft.com/office/word/2016/wordml/cid" xmlns:w16="http://schemas.microsoft.com/office/word/2018/wordml" xmlns:w16sdtdh="http://schemas.microsoft.com/office/word/2020/wordml/sdtdatahash" xmlns:w16se="http://schemas.microsoft.com/office/word/2015/wordml/symex" xmlns:ask="http://schemas.microsoft.com/office/drawing/2018/sketchyshapes" sd="0">
                             <a:custGeom>
                               <a:avLst/>
                               <a:gdLst/>
@@ -2751,7 +2751,7 @@
                       <a:tailEnd type="none" w="med" len="med"/>
                       <a:extLst>
                         <a:ext uri="{C807C97D-BFC1-408E-A445-0C87EB9F89A2}">
-                          <ask:lineSketchStyleProps xmlns:ask="http://schemas.microsoft.com/office/drawing/2018/sketchyshapes" xmlns:w16se="http://schemas.microsoft.com/office/word/2015/wordml/symex" xmlns:w16sdtdh="http://schemas.microsoft.com/office/word/2020/wordml/sdtdatahash" xmlns:w16="http://schemas.microsoft.com/office/word/2018/wordml" xmlns:w16cid="http://schemas.microsoft.com/office/word/2016/wordml/cid" xmlns:w16cex="http://schemas.microsoft.com/office/word/2018/wordml/cex" xmlns:w="http://schemas.openxmlformats.org/wordprocessingml/2006/main" xmlns:w10="urn:schemas-microsoft-com:office:word" xmlns:v="urn:schemas-microsoft-com:vml" xmlns:o="urn:schemas-microsoft-com:office:office" xmlns:am3d="http://schemas.microsoft.com/office/drawing/2017/model3d" xmlns:aink="http://schemas.microsoft.com/office/drawing/2016/ink" xmlns:cx8="http://schemas.microsoft.com/office/drawing/2016/5/14/chartex" xmlns:cx7="http://schemas.microsoft.com/office/drawing/2016/5/13/chartex" xmlns:cx6="http://schemas.microsoft.com/office/drawing/2016/5/12/chartex" xmlns:cx5="http://schemas.microsoft.com/office/drawing/2016/5/11/chartex" xmlns:cx4="http://schemas.microsoft.com/office/drawing/2016/5/10/chartex" xmlns:cx3="http://schemas.microsoft.com/office/drawing/2016/5/9/chartex" xmlns:cx2="http://schemas.microsoft.com/office/drawing/2015/10/21/chartex" xmlns:cx1="http://schemas.microsoft.com/office/drawing/2015/9/8/chartex" xmlns:cx="http://schemas.microsoft.com/office/drawing/2014/chartex" xmlns="" sd="0">
+                          <ask:lineSketchStyleProps xmlns="" xmlns:cx="http://schemas.microsoft.com/office/drawing/2014/chartex" xmlns:cx1="http://schemas.microsoft.com/office/drawing/2015/9/8/chartex" xmlns:cx2="http://schemas.microsoft.com/office/drawing/2015/10/21/chartex" xmlns:cx3="http://schemas.microsoft.com/office/drawing/2016/5/9/chartex" xmlns:cx4="http://schemas.microsoft.com/office/drawing/2016/5/10/chartex" xmlns:cx5="http://schemas.microsoft.com/office/drawing/2016/5/11/chartex" xmlns:cx6="http://schemas.microsoft.com/office/drawing/2016/5/12/chartex" xmlns:cx7="http://schemas.microsoft.com/office/drawing/2016/5/13/chartex" xmlns:cx8="http://schemas.microsoft.com/office/drawing/2016/5/14/chartex" xmlns:aink="http://schemas.microsoft.com/office/drawing/2016/ink" xmlns:am3d="http://schemas.microsoft.com/office/drawing/2017/model3d" xmlns:o="urn:schemas-microsoft-com:office:office" xmlns:v="urn:schemas-microsoft-com:vml" xmlns:w10="urn:schemas-microsoft-com:office:word" xmlns:w="http://schemas.openxmlformats.org/wordprocessingml/2006/main" xmlns:w16cex="http://schemas.microsoft.com/office/word/2018/wordml/cex" xmlns:w16cid="http://schemas.microsoft.com/office/word/2016/wordml/cid" xmlns:w16="http://schemas.microsoft.com/office/word/2018/wordml" xmlns:w16sdtdh="http://schemas.microsoft.com/office/word/2020/wordml/sdtdatahash" xmlns:w16se="http://schemas.microsoft.com/office/word/2015/wordml/symex" xmlns:ask="http://schemas.microsoft.com/office/drawing/2018/sketchyshapes" sd="0">
                             <a:custGeom>
                               <a:avLst/>
                               <a:gdLst/>
@@ -3429,123 +3429,93 @@
         <w:rPr>
           <w:b/>
           <w:bCs/>
-          <w:highlight w:val="yellow"/>
         </w:rPr>
         <w:t>Create a new console app</w:t>
       </w:r>
       <w:r>
-        <w:rPr>
-          <w:highlight w:val="yellow"/>
-        </w:rPr>
         <w:t xml:space="preserve"> named </w:t>
       </w:r>
       <w:r>
         <w:rPr>
           <w:noProof/>
-          <w:highlight w:val="yellow"/>
         </w:rPr>
         <w:t>"</w:t>
       </w:r>
       <w:r>
         <w:rPr>
           <w:rStyle w:val="CodeChar"/>
-          <w:highlight w:val="yellow"/>
         </w:rPr>
         <w:t>BasicWebServer.Demo</w:t>
       </w:r>
       <w:r>
         <w:rPr>
           <w:noProof/>
-          <w:highlight w:val="yellow"/>
         </w:rPr>
         <w:t>",</w:t>
       </w:r>
       <w:r>
-        <w:rPr>
-          <w:highlight w:val="yellow"/>
-        </w:rPr>
         <w:t xml:space="preserve"> which will </w:t>
       </w:r>
       <w:r>
         <w:rPr>
           <w:b/>
           <w:bCs/>
-          <w:highlight w:val="yellow"/>
         </w:rPr>
         <w:t>use the server</w:t>
       </w:r>
       <w:r>
-        <w:rPr>
-          <w:highlight w:val="yellow"/>
-        </w:rPr>
         <w:t xml:space="preserve">. Note that it should </w:t>
       </w:r>
       <w:r>
         <w:rPr>
           <w:b/>
           <w:bCs/>
-          <w:highlight w:val="yellow"/>
         </w:rPr>
         <w:t>reference</w:t>
       </w:r>
       <w:r>
-        <w:rPr>
-          <w:highlight w:val="yellow"/>
-        </w:rPr>
         <w:t xml:space="preserve"> the </w:t>
       </w:r>
       <w:r>
         <w:rPr>
           <w:noProof/>
-          <w:highlight w:val="yellow"/>
         </w:rPr>
         <w:t>"</w:t>
       </w:r>
       <w:r>
         <w:rPr>
           <w:rStyle w:val="CodeChar"/>
-          <w:highlight w:val="yellow"/>
         </w:rPr>
         <w:t>BasicWebServer.Server</w:t>
       </w:r>
       <w:r>
         <w:rPr>
           <w:noProof/>
-          <w:highlight w:val="yellow"/>
         </w:rPr>
         <w:t>"</w:t>
       </w:r>
       <w:r>
-        <w:rPr>
-          <w:highlight w:val="yellow"/>
-        </w:rPr>
         <w:t xml:space="preserve"> </w:t>
       </w:r>
       <w:r>
         <w:rPr>
           <w:b/>
           <w:bCs/>
-          <w:highlight w:val="yellow"/>
         </w:rPr>
         <w:t>project</w:t>
       </w:r>
       <w:r>
-        <w:rPr>
-          <w:highlight w:val="yellow"/>
-        </w:rPr>
         <w:t xml:space="preserve"> to access the server classes. You can also rename its </w:t>
       </w:r>
       <w:r>
         <w:rPr>
           <w:rStyle w:val="CodeChar"/>
-          <w:highlight w:val="yellow"/>
         </w:rPr>
         <w:t>Program</w:t>
       </w:r>
       <w:r>
         <w:rPr>
           <w:noProof/>
-          <w:highlight w:val="yellow"/>
         </w:rPr>
         <w:t xml:space="preserve"> </w:t>
       </w:r>
@@ -3553,41 +3523,29 @@
         <w:rPr>
           <w:b/>
           <w:bCs/>
-          <w:highlight w:val="yellow"/>
         </w:rPr>
         <w:t>class</w:t>
       </w:r>
       <w:r>
-        <w:rPr>
-          <w:highlight w:val="yellow"/>
-        </w:rPr>
         <w:t xml:space="preserve"> to </w:t>
       </w:r>
       <w:r>
         <w:rPr>
           <w:rStyle w:val="CodeChar"/>
-          <w:highlight w:val="yellow"/>
         </w:rPr>
         <w:t>Startup</w:t>
       </w:r>
       <w:r>
-        <w:rPr>
-          <w:highlight w:val="yellow"/>
-        </w:rPr>
         <w:t xml:space="preserve">. The </w:t>
       </w:r>
       <w:r>
         <w:rPr>
           <w:b/>
           <w:bCs/>
-          <w:highlight w:val="yellow"/>
         </w:rPr>
         <w:t>solution structure</w:t>
       </w:r>
       <w:r>
-        <w:rPr>
-          <w:highlight w:val="yellow"/>
-        </w:rPr>
         <w:t xml:space="preserve"> now looks like this:</w:t>
       </w:r>
       <w:bookmarkStart w:id="0" w:name="_GoBack"/>
@@ -4314,7 +4272,23 @@
           <w:bCs/>
           <w:noProof/>
         </w:rPr>
-        <w:t xml:space="preserve">HTTP </w:t>
+        <w:t>HTTP</w:t>
+      </w:r>
+      <w:r>
+        <w:rPr>
+          <w:b/>
+          <w:bCs/>
+          <w:noProof/>
+        </w:rPr>
+        <w:tab/>
+      </w:r>
+      <w:r>
+        <w:rPr>
+          <w:b/>
+          <w:bCs/>
+          <w:noProof/>
+        </w:rPr>
+        <w:t xml:space="preserve"> </w:t>
       </w:r>
       <w:r>
         <w:rPr>
@@ -5780,37 +5754,50 @@
         </w:rPr>
       </w:pPr>
       <w:r>
+        <w:rPr>
+          <w:highlight w:val="yellow"/>
+        </w:rPr>
         <w:t xml:space="preserve">Take the </w:t>
       </w:r>
       <w:r>
         <w:rPr>
           <w:b/>
           <w:bCs/>
+          <w:highlight w:val="yellow"/>
         </w:rPr>
         <w:t>headers</w:t>
       </w:r>
       <w:r>
+        <w:rPr>
+          <w:highlight w:val="yellow"/>
+        </w:rPr>
         <w:t xml:space="preserve">, starting from the second request line. They also need </w:t>
       </w:r>
       <w:r>
         <w:rPr>
           <w:b/>
           <w:bCs/>
+          <w:highlight w:val="yellow"/>
         </w:rPr>
         <w:t>parsing</w:t>
       </w:r>
       <w:r>
+        <w:rPr>
+          <w:highlight w:val="yellow"/>
+        </w:rPr>
         <w:t xml:space="preserve">, which will happen in the </w:t>
       </w:r>
       <w:r>
         <w:rPr>
           <w:rStyle w:val="CodeChar"/>
+          <w:highlight w:val="yellow"/>
         </w:rPr>
         <w:t>ParseHeaders(string headers)</w:t>
       </w:r>
       <w:r>
         <w:rPr>
           <w:noProof/>
+          <w:highlight w:val="yellow"/>
         </w:rPr>
         <w:t xml:space="preserve"> </w:t>
       </w:r>
@@ -5818,10 +5805,14 @@
         <w:rPr>
           <w:b/>
           <w:bCs/>
+          <w:highlight w:val="yellow"/>
         </w:rPr>
         <w:t>method</w:t>
       </w:r>
       <w:r>
+        <w:rPr>
+          <w:highlight w:val="yellow"/>
+        </w:rPr>
         <w:t>, which we will implement later:</w:t>
       </w:r>
     </w:p>
@@ -8867,7 +8858,7 @@
             </wp:anchor>
           </w:drawing>
         </mc:Choice>
-        <mc:Fallback xmlns:w16se="http://schemas.microsoft.com/office/word/2015/wordml/symex" xmlns:w16sdtdh="http://schemas.microsoft.com/office/word/2020/wordml/sdtdatahash" xmlns:w16="http://schemas.microsoft.com/office/word/2018/wordml" xmlns:w16cid="http://schemas.microsoft.com/office/word/2016/wordml/cid" xmlns:w16cex="http://schemas.microsoft.com/office/word/2018/wordml/cex" xmlns:am3d="http://schemas.microsoft.com/office/drawing/2017/model3d" xmlns:aink="http://schemas.microsoft.com/office/drawing/2016/ink" xmlns:cx8="http://schemas.microsoft.com/office/drawing/2016/5/14/chartex" xmlns:cx7="http://schemas.microsoft.com/office/drawing/2016/5/13/chartex" xmlns:cx6="http://schemas.microsoft.com/office/drawing/2016/5/12/chartex" xmlns:cx5="http://schemas.microsoft.com/office/drawing/2016/5/11/chartex" xmlns:cx4="http://schemas.microsoft.com/office/drawing/2016/5/10/chartex" xmlns:cx3="http://schemas.microsoft.com/office/drawing/2016/5/9/chartex" xmlns:cx2="http://schemas.microsoft.com/office/drawing/2015/10/21/chartex" xmlns:cx1="http://schemas.microsoft.com/office/drawing/2015/9/8/chartex" xmlns:cx="http://schemas.microsoft.com/office/drawing/2014/chartex">
+        <mc:Fallback xmlns:cx="http://schemas.microsoft.com/office/drawing/2014/chartex" xmlns:cx1="http://schemas.microsoft.com/office/drawing/2015/9/8/chartex" xmlns:cx2="http://schemas.microsoft.com/office/drawing/2015/10/21/chartex" xmlns:cx3="http://schemas.microsoft.com/office/drawing/2016/5/9/chartex" xmlns:cx4="http://schemas.microsoft.com/office/drawing/2016/5/10/chartex" xmlns:cx5="http://schemas.microsoft.com/office/drawing/2016/5/11/chartex" xmlns:cx6="http://schemas.microsoft.com/office/drawing/2016/5/12/chartex" xmlns:cx7="http://schemas.microsoft.com/office/drawing/2016/5/13/chartex" xmlns:cx8="http://schemas.microsoft.com/office/drawing/2016/5/14/chartex" xmlns:aink="http://schemas.microsoft.com/office/drawing/2016/ink" xmlns:am3d="http://schemas.microsoft.com/office/drawing/2017/model3d" xmlns:w16cex="http://schemas.microsoft.com/office/word/2018/wordml/cex" xmlns:w16cid="http://schemas.microsoft.com/office/word/2016/wordml/cid" xmlns:w16="http://schemas.microsoft.com/office/word/2018/wordml" xmlns:w16sdtdh="http://schemas.microsoft.com/office/word/2020/wordml/sdtdatahash" xmlns:w16se="http://schemas.microsoft.com/office/word/2015/wordml/symex">
           <w:pict>
             <v:shapetype w14:anchorId="41B1E642" id="_x0000_t202" coordsize="21600,21600" o:spt="202" path="m,l,21600r21600,l21600,xe">
               <v:stroke joinstyle="miter"/>
@@ -9326,7 +9317,7 @@
                                               <a14:useLocalDpi xmlns:a14="http://schemas.microsoft.com/office/drawing/2010/main" val="0"/>
                                             </a:ext>
                                             <a:ext uri="{837473B0-CC2E-450A-ABE3-18F120FF3D39}">
-                                              <a1611:picAttrSrcUrl xmlns:a1611="http://schemas.microsoft.com/office/drawing/2016/11/main" xmlns:w16se="http://schemas.microsoft.com/office/word/2015/wordml/symex" xmlns:w16sdtdh="http://schemas.microsoft.com/office/word/2020/wordml/sdtdatahash" xmlns:w16="http://schemas.microsoft.com/office/word/2018/wordml" xmlns:w16cid="http://schemas.microsoft.com/office/word/2016/wordml/cid" xmlns:w16cex="http://schemas.microsoft.com/office/word/2018/wordml/cex" xmlns:w="http://schemas.openxmlformats.org/wordprocessingml/2006/main" xmlns:w10="urn:schemas-microsoft-com:office:word" xmlns:v="urn:schemas-microsoft-com:vml" xmlns:o="urn:schemas-microsoft-com:office:office" xmlns:am3d="http://schemas.microsoft.com/office/drawing/2017/model3d" xmlns:aink="http://schemas.microsoft.com/office/drawing/2016/ink" xmlns:cx8="http://schemas.microsoft.com/office/drawing/2016/5/14/chartex" xmlns:cx7="http://schemas.microsoft.com/office/drawing/2016/5/13/chartex" xmlns:cx6="http://schemas.microsoft.com/office/drawing/2016/5/12/chartex" xmlns:cx5="http://schemas.microsoft.com/office/drawing/2016/5/11/chartex" xmlns:cx4="http://schemas.microsoft.com/office/drawing/2016/5/10/chartex" xmlns:cx3="http://schemas.microsoft.com/office/drawing/2016/5/9/chartex" xmlns:cx2="http://schemas.microsoft.com/office/drawing/2015/10/21/chartex" xmlns:cx1="http://schemas.microsoft.com/office/drawing/2015/9/8/chartex" xmlns:cx="http://schemas.microsoft.com/office/drawing/2014/chartex" xmlns="" r:id="rId10"/>
+                                              <a1611:picAttrSrcUrl xmlns="" xmlns:cx="http://schemas.microsoft.com/office/drawing/2014/chartex" xmlns:cx1="http://schemas.microsoft.com/office/drawing/2015/9/8/chartex" xmlns:cx2="http://schemas.microsoft.com/office/drawing/2015/10/21/chartex" xmlns:cx3="http://schemas.microsoft.com/office/drawing/2016/5/9/chartex" xmlns:cx4="http://schemas.microsoft.com/office/drawing/2016/5/10/chartex" xmlns:cx5="http://schemas.microsoft.com/office/drawing/2016/5/11/chartex" xmlns:cx6="http://schemas.microsoft.com/office/drawing/2016/5/12/chartex" xmlns:cx7="http://schemas.microsoft.com/office/drawing/2016/5/13/chartex" xmlns:cx8="http://schemas.microsoft.com/office/drawing/2016/5/14/chartex" xmlns:aink="http://schemas.microsoft.com/office/drawing/2016/ink" xmlns:am3d="http://schemas.microsoft.com/office/drawing/2017/model3d" xmlns:o="urn:schemas-microsoft-com:office:office" xmlns:v="urn:schemas-microsoft-com:vml" xmlns:w10="urn:schemas-microsoft-com:office:word" xmlns:w="http://schemas.openxmlformats.org/wordprocessingml/2006/main" xmlns:w16cex="http://schemas.microsoft.com/office/word/2018/wordml/cex" xmlns:w16cid="http://schemas.microsoft.com/office/word/2016/wordml/cid" xmlns:w16="http://schemas.microsoft.com/office/word/2018/wordml" xmlns:w16sdtdh="http://schemas.microsoft.com/office/word/2020/wordml/sdtdatahash" xmlns:w16se="http://schemas.microsoft.com/office/word/2015/wordml/symex" xmlns:a1611="http://schemas.microsoft.com/office/drawing/2016/11/main" r:id="rId10"/>
                                             </a:ext>
                                           </a:extLst>
                                         </a:blip>
@@ -9666,7 +9657,7 @@
             </wp:anchor>
           </w:drawing>
         </mc:Choice>
-        <mc:Fallback xmlns:w16se="http://schemas.microsoft.com/office/word/2015/wordml/symex" xmlns:w16sdtdh="http://schemas.microsoft.com/office/word/2020/wordml/sdtdatahash" xmlns:w16="http://schemas.microsoft.com/office/word/2018/wordml" xmlns:w16cid="http://schemas.microsoft.com/office/word/2016/wordml/cid" xmlns:w16cex="http://schemas.microsoft.com/office/word/2018/wordml/cex" xmlns:am3d="http://schemas.microsoft.com/office/drawing/2017/model3d" xmlns:aink="http://schemas.microsoft.com/office/drawing/2016/ink" xmlns:cx8="http://schemas.microsoft.com/office/drawing/2016/5/14/chartex" xmlns:cx7="http://schemas.microsoft.com/office/drawing/2016/5/13/chartex" xmlns:cx6="http://schemas.microsoft.com/office/drawing/2016/5/12/chartex" xmlns:cx5="http://schemas.microsoft.com/office/drawing/2016/5/11/chartex" xmlns:cx4="http://schemas.microsoft.com/office/drawing/2016/5/10/chartex" xmlns:cx3="http://schemas.microsoft.com/office/drawing/2016/5/9/chartex" xmlns:cx2="http://schemas.microsoft.com/office/drawing/2015/10/21/chartex" xmlns:cx1="http://schemas.microsoft.com/office/drawing/2015/9/8/chartex" xmlns:cx="http://schemas.microsoft.com/office/drawing/2014/chartex">
+        <mc:Fallback xmlns:cx="http://schemas.microsoft.com/office/drawing/2014/chartex" xmlns:cx1="http://schemas.microsoft.com/office/drawing/2015/9/8/chartex" xmlns:cx2="http://schemas.microsoft.com/office/drawing/2015/10/21/chartex" xmlns:cx3="http://schemas.microsoft.com/office/drawing/2016/5/9/chartex" xmlns:cx4="http://schemas.microsoft.com/office/drawing/2016/5/10/chartex" xmlns:cx5="http://schemas.microsoft.com/office/drawing/2016/5/11/chartex" xmlns:cx6="http://schemas.microsoft.com/office/drawing/2016/5/12/chartex" xmlns:cx7="http://schemas.microsoft.com/office/drawing/2016/5/13/chartex" xmlns:cx8="http://schemas.microsoft.com/office/drawing/2016/5/14/chartex" xmlns:aink="http://schemas.microsoft.com/office/drawing/2016/ink" xmlns:am3d="http://schemas.microsoft.com/office/drawing/2017/model3d" xmlns:w16cex="http://schemas.microsoft.com/office/word/2018/wordml/cex" xmlns:w16cid="http://schemas.microsoft.com/office/word/2016/wordml/cid" xmlns:w16="http://schemas.microsoft.com/office/word/2018/wordml" xmlns:w16sdtdh="http://schemas.microsoft.com/office/word/2020/wordml/sdtdatahash" xmlns:w16se="http://schemas.microsoft.com/office/word/2015/wordml/symex">
           <w:pict>
             <v:shape w14:anchorId="2074F399" id="Text Box 16" o:spid="_x0000_s1027" type="#_x0000_t202" style="position:absolute;margin-left:109pt;margin-top:7pt;width:411.4pt;height:40.45pt;z-index:251657216;visibility:visible;mso-wrap-style:square;mso-width-percent:0;mso-height-percent:0;mso-wrap-distance-left:9pt;mso-wrap-distance-top:0;mso-wrap-distance-right:9pt;mso-wrap-distance-bottom:0;mso-position-horizontal:absolute;mso-position-horizontal-relative:text;mso-position-vertical:absolute;mso-position-vertical-relative:text;mso-width-percent:0;mso-height-percent:0;mso-width-relative:page;mso-height-relative:page;v-text-anchor:top" o:gfxdata="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" filled="f" stroked="f">
               <v:textbox inset=".5mm,1.2mm,.5mm,.5mm">
@@ -10408,7 +10399,7 @@
           <wp:effectExtent l="0" t="0" r="0" b="5715"/>
           <wp:wrapSquare wrapText="bothSides"/>
           <wp:docPr id="1" name="Picture 1">
-            <a:hlinkClick xmlns:a="http://schemas.openxmlformats.org/drawingml/2006/main" r:id="rId2"/>
+            <a:hlinkClick xmlns:a="http://schemas.openxmlformats.org/drawingml/2006/main" r:id="rId22"/>
           </wp:docPr>
           <wp:cNvGraphicFramePr>
             <a:graphicFrameLocks xmlns:a="http://schemas.openxmlformats.org/drawingml/2006/main" noChangeAspect="1"/>
@@ -10529,7 +10520,7 @@
             </wp:anchor>
           </w:drawing>
         </mc:Choice>
-        <mc:Fallback xmlns:a="http://schemas.openxmlformats.org/drawingml/2006/main" xmlns:pic="http://schemas.openxmlformats.org/drawingml/2006/picture" xmlns:a14="http://schemas.microsoft.com/office/drawing/2010/main" xmlns:a1611="http://schemas.microsoft.com/office/drawing/2016/11/main" xmlns:w16se="http://schemas.microsoft.com/office/word/2015/wordml/symex" xmlns:w16sdtdh="http://schemas.microsoft.com/office/word/2020/wordml/sdtdatahash" xmlns:w16="http://schemas.microsoft.com/office/word/2018/wordml" xmlns:w16cid="http://schemas.microsoft.com/office/word/2016/wordml/cid" xmlns:w16cex="http://schemas.microsoft.com/office/word/2018/wordml/cex" xmlns:am3d="http://schemas.microsoft.com/office/drawing/2017/model3d" xmlns:aink="http://schemas.microsoft.com/office/drawing/2016/ink" xmlns:cx8="http://schemas.microsoft.com/office/drawing/2016/5/14/chartex" xmlns:cx7="http://schemas.microsoft.com/office/drawing/2016/5/13/chartex" xmlns:cx6="http://schemas.microsoft.com/office/drawing/2016/5/12/chartex" xmlns:cx5="http://schemas.microsoft.com/office/drawing/2016/5/11/chartex" xmlns:cx4="http://schemas.microsoft.com/office/drawing/2016/5/10/chartex" xmlns:cx3="http://schemas.microsoft.com/office/drawing/2016/5/9/chartex" xmlns:cx2="http://schemas.microsoft.com/office/drawing/2015/10/21/chartex" xmlns:cx1="http://schemas.microsoft.com/office/drawing/2015/9/8/chartex" xmlns:cx="http://schemas.microsoft.com/office/drawing/2014/chartex">
+        <mc:Fallback xmlns:cx="http://schemas.microsoft.com/office/drawing/2014/chartex" xmlns:cx1="http://schemas.microsoft.com/office/drawing/2015/9/8/chartex" xmlns:cx2="http://schemas.microsoft.com/office/drawing/2015/10/21/chartex" xmlns:cx3="http://schemas.microsoft.com/office/drawing/2016/5/9/chartex" xmlns:cx4="http://schemas.microsoft.com/office/drawing/2016/5/10/chartex" xmlns:cx5="http://schemas.microsoft.com/office/drawing/2016/5/11/chartex" xmlns:cx6="http://schemas.microsoft.com/office/drawing/2016/5/12/chartex" xmlns:cx7="http://schemas.microsoft.com/office/drawing/2016/5/13/chartex" xmlns:cx8="http://schemas.microsoft.com/office/drawing/2016/5/14/chartex" xmlns:aink="http://schemas.microsoft.com/office/drawing/2016/ink" xmlns:am3d="http://schemas.microsoft.com/office/drawing/2017/model3d" xmlns:w16cex="http://schemas.microsoft.com/office/word/2018/wordml/cex" xmlns:w16cid="http://schemas.microsoft.com/office/word/2016/wordml/cid" xmlns:w16="http://schemas.microsoft.com/office/word/2018/wordml" xmlns:w16sdtdh="http://schemas.microsoft.com/office/word/2020/wordml/sdtdatahash" xmlns:w16se="http://schemas.microsoft.com/office/word/2015/wordml/symex" xmlns:a1611="http://schemas.microsoft.com/office/drawing/2016/11/main" xmlns:a14="http://schemas.microsoft.com/office/drawing/2010/main" xmlns:pic="http://schemas.openxmlformats.org/drawingml/2006/picture" xmlns:a="http://schemas.openxmlformats.org/drawingml/2006/main">
           <w:pict>
             <v:line id="Straight Connector 19" style="position:absolute;flip:y;z-index:251622400;visibility:visible;mso-wrap-style:square;mso-width-percent:0;mso-height-percent:0;mso-wrap-distance-left:9pt;mso-wrap-distance-top:0;mso-wrap-distance-right:9pt;mso-wrap-distance-bottom:0;mso-position-horizontal:absolute;mso-position-horizontal-relative:text;mso-position-vertical:absolute;mso-position-vertical-relative:text;mso-width-percent:0;mso-height-percent:0;mso-width-relative:page;mso-height-relative:page" o:spid="_x0000_s1026" strokecolor="#974706 [1609]" strokeweight="1pt" from="-.1pt,5.2pt" to="520.7pt,5.2pt" w14:anchorId="60BE7D18" o:gfxdata="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">
               <v:stroke endcap="round"/>
@@ -15629,12 +15620,6 @@
 </file>
 
 <file path=customXml/item1.xml><?xml version="1.0" encoding="utf-8"?>
-<p:properties xmlns:p="http://schemas.microsoft.com/office/2006/metadata/properties" xmlns:xsi="http://www.w3.org/2001/XMLSchema-instance" xmlns:pc="http://schemas.microsoft.com/office/infopath/2007/PartnerControls">
-  <documentManagement/>
-</p:properties>
-</file>
-
-<file path=customXml/item2.xml><?xml version="1.0" encoding="utf-8"?>
 <?mso-contentType ?>
 <FormTemplates xmlns="http://schemas.microsoft.com/sharepoint/v3/contenttype/forms">
   <Display>DocumentLibraryForm</Display>
@@ -15643,7 +15628,7 @@
 </FormTemplates>
 </file>
 
-<file path=customXml/item3.xml><?xml version="1.0" encoding="utf-8"?>
+<file path=customXml/item2.xml><?xml version="1.0" encoding="utf-8"?>
 <ct:contentTypeSchema xmlns:ct="http://schemas.microsoft.com/office/2006/metadata/contentType" xmlns:ma="http://schemas.microsoft.com/office/2006/metadata/properties/metaAttributes" ct:_="" ma:_="" ma:contentTypeName="Document" ma:contentTypeID="0x010100B6C18B0EB80FEC43B96FC4929E3ACDFF" ma:contentTypeVersion="8" ma:contentTypeDescription="Create a new document." ma:contentTypeScope="" ma:versionID="6bb60d0f0e9e47938221aa118ad76888">
   <xsd:schema xmlns:xsd="http://www.w3.org/2001/XMLSchema" xmlns:xs="http://www.w3.org/2001/XMLSchema" xmlns:p="http://schemas.microsoft.com/office/2006/metadata/properties" xmlns:ns2="4f985cec-e092-4bcf-a1e1-b816bd0221d8" targetNamespace="http://schemas.microsoft.com/office/2006/metadata/properties" ma:root="true" ma:fieldsID="d81d7665d4e84f7ea38159bca2b592d6" ns2:_="">
     <xsd:import namespace="4f985cec-e092-4bcf-a1e1-b816bd0221d8"/>
@@ -15815,20 +15800,17 @@
 </ct:contentTypeSchema>
 </file>
 
+<file path=customXml/item3.xml><?xml version="1.0" encoding="utf-8"?>
+<p:properties xmlns:p="http://schemas.microsoft.com/office/2006/metadata/properties" xmlns:xsi="http://www.w3.org/2001/XMLSchema-instance" xmlns:pc="http://schemas.microsoft.com/office/infopath/2007/PartnerControls">
+  <documentManagement/>
+</p:properties>
+</file>
+
 <file path=customXml/item4.xml><?xml version="1.0" encoding="utf-8"?>
 <b:Sources xmlns:b="http://schemas.openxmlformats.org/officeDocument/2006/bibliography" xmlns="http://schemas.openxmlformats.org/officeDocument/2006/bibliography" SelectedStyle="\APA.XSL" StyleName="APA"/>
 </file>
 
 <file path=customXml/itemProps1.xml><?xml version="1.0" encoding="utf-8"?>
-<ds:datastoreItem xmlns:ds="http://schemas.openxmlformats.org/officeDocument/2006/customXml" ds:itemID="{642AD100-1791-43AC-8FB0-4D3F7DB735D5}">
-  <ds:schemaRefs>
-    <ds:schemaRef ds:uri="http://schemas.microsoft.com/office/2006/metadata/properties"/>
-    <ds:schemaRef ds:uri="http://schemas.microsoft.com/office/infopath/2007/PartnerControls"/>
-  </ds:schemaRefs>
-</ds:datastoreItem>
-</file>
-
-<file path=customXml/itemProps2.xml><?xml version="1.0" encoding="utf-8"?>
 <ds:datastoreItem xmlns:ds="http://schemas.openxmlformats.org/officeDocument/2006/customXml" ds:itemID="{ABF6E877-42D5-49BF-ABBD-36D5F3F486D6}">
   <ds:schemaRefs>
     <ds:schemaRef ds:uri="http://schemas.microsoft.com/sharepoint/v3/contenttype/forms"/>
@@ -15836,7 +15818,7 @@
 </ds:datastoreItem>
 </file>
 
-<file path=customXml/itemProps3.xml><?xml version="1.0" encoding="utf-8"?>
+<file path=customXml/itemProps2.xml><?xml version="1.0" encoding="utf-8"?>
 <ds:datastoreItem xmlns:ds="http://schemas.openxmlformats.org/officeDocument/2006/customXml" ds:itemID="{49B21CAF-E5E4-4EA0-86E9-6DA43AF1B104}">
   <ds:schemaRefs>
     <ds:schemaRef ds:uri="http://schemas.microsoft.com/office/2006/metadata/contentType"/>
@@ -15854,8 +15836,17 @@
 </ds:datastoreItem>
 </file>
 
+<file path=customXml/itemProps3.xml><?xml version="1.0" encoding="utf-8"?>
+<ds:datastoreItem xmlns:ds="http://schemas.openxmlformats.org/officeDocument/2006/customXml" ds:itemID="{642AD100-1791-43AC-8FB0-4D3F7DB735D5}">
+  <ds:schemaRefs>
+    <ds:schemaRef ds:uri="http://schemas.microsoft.com/office/2006/metadata/properties"/>
+    <ds:schemaRef ds:uri="http://schemas.microsoft.com/office/infopath/2007/PartnerControls"/>
+  </ds:schemaRefs>
+</ds:datastoreItem>
+</file>
+
 <file path=customXml/itemProps4.xml><?xml version="1.0" encoding="utf-8"?>
-<ds:datastoreItem xmlns:ds="http://schemas.openxmlformats.org/officeDocument/2006/customXml" ds:itemID="{2839D508-D831-4822-9A27-6E0E24A8E6F3}">
+<ds:datastoreItem xmlns:ds="http://schemas.openxmlformats.org/officeDocument/2006/customXml" ds:itemID="{D75430CF-7611-4182-AB0F-D1038D0ECA7F}">
   <ds:schemaRefs>
     <ds:schemaRef ds:uri="http://schemas.openxmlformats.org/officeDocument/2006/bibliography"/>
   </ds:schemaRefs>

</xml_diff>